<commit_message>
black god white devil
</commit_message>
<xml_diff>
--- a/++Templated Entries/READY/Black God, White Devil (Barrenechea) JG.docx
+++ b/++Templated Entries/READY/Black God, White Devil (Barrenechea) JG.docx
@@ -1,6 +1,6 @@
 
 <file path=word/document.xml><?xml version="1.0" encoding="utf-8"?>
-<w:document xmlns:wpc="http://schemas.microsoft.com/office/word/2010/wordprocessingCanvas" xmlns:mc="http://schemas.openxmlformats.org/markup-compatibility/2006" xmlns:o="urn:schemas-microsoft-com:office:office" xmlns:r="http://schemas.openxmlformats.org/officeDocument/2006/relationships" xmlns:m="http://schemas.openxmlformats.org/officeDocument/2006/math" xmlns:v="urn:schemas-microsoft-com:vml" xmlns:wp14="http://schemas.microsoft.com/office/word/2010/wordprocessingDrawing" xmlns:wp="http://schemas.openxmlformats.org/drawingml/2006/wordprocessingDrawing" xmlns:w10="urn:schemas-microsoft-com:office:word" xmlns:w="http://schemas.openxmlformats.org/wordprocessingml/2006/main" xmlns:w14="http://schemas.microsoft.com/office/word/2010/wordml" xmlns:wpg="http://schemas.microsoft.com/office/word/2010/wordprocessingGroup" xmlns:wpi="http://schemas.microsoft.com/office/word/2010/wordprocessingInk" xmlns:wne="http://schemas.microsoft.com/office/word/2006/wordml" xmlns:wps="http://schemas.microsoft.com/office/word/2010/wordprocessingShape" mc:Ignorable="w14 wp14">
+<w:document xmlns:wpc="http://schemas.microsoft.com/office/word/2010/wordprocessingCanvas" xmlns:mo="http://schemas.microsoft.com/office/mac/office/2008/main" xmlns:mc="http://schemas.openxmlformats.org/markup-compatibility/2006" xmlns:mv="urn:schemas-microsoft-com:mac:vml" xmlns:o="urn:schemas-microsoft-com:office:office" xmlns:r="http://schemas.openxmlformats.org/officeDocument/2006/relationships" xmlns:m="http://schemas.openxmlformats.org/officeDocument/2006/math" xmlns:v="urn:schemas-microsoft-com:vml" xmlns:wp14="http://schemas.microsoft.com/office/word/2010/wordprocessingDrawing" xmlns:wp="http://schemas.openxmlformats.org/drawingml/2006/wordprocessingDrawing" xmlns:w10="urn:schemas-microsoft-com:office:word" xmlns:w="http://schemas.openxmlformats.org/wordprocessingml/2006/main" xmlns:w14="http://schemas.microsoft.com/office/word/2010/wordml" xmlns:wpg="http://schemas.microsoft.com/office/word/2010/wordprocessingGroup" xmlns:wpi="http://schemas.microsoft.com/office/word/2010/wordprocessingInk" xmlns:wne="http://schemas.microsoft.com/office/word/2006/wordml" xmlns:wps="http://schemas.microsoft.com/office/word/2010/wordprocessingShape" mc:Ignorable="w14 wp14">
   <w:body>
     <w:tbl>
       <w:tblPr>
@@ -17,7 +17,7 @@
         <w:tblLook w:val="04A0" w:firstRow="1" w:lastRow="0" w:firstColumn="1" w:lastColumn="0" w:noHBand="0" w:noVBand="1"/>
       </w:tblPr>
       <w:tblGrid>
-        <w:gridCol w:w="498"/>
+        <w:gridCol w:w="491"/>
         <w:gridCol w:w="1296"/>
         <w:gridCol w:w="2073"/>
         <w:gridCol w:w="2551"/>
@@ -105,6 +105,7 @@
             </w:placeholder>
             <w:text/>
           </w:sdtPr>
+          <w:sdtEndPr/>
           <w:sdtContent>
             <w:tc>
               <w:tcPr>
@@ -162,6 +163,7 @@
             </w:placeholder>
             <w:text/>
           </w:sdtPr>
+          <w:sdtEndPr/>
           <w:sdtContent>
             <w:tc>
               <w:tcPr>
@@ -261,6 +263,7 @@
             </w:placeholder>
             <w:text/>
           </w:sdtPr>
+          <w:sdtEndPr/>
           <w:sdtContent>
             <w:tc>
               <w:tcPr>
@@ -330,6 +333,7 @@
         <w:sdt>
           <w:sdtPr>
             <w:rPr>
+              <w:b/>
               <w:lang w:val="pt-BR"/>
             </w:rPr>
             <w:alias w:val="Article headword"/>
@@ -340,6 +344,7 @@
             </w:placeholder>
             <w:text/>
           </w:sdtPr>
+          <w:sdtEndPr/>
           <w:sdtContent>
             <w:tc>
               <w:tcPr>
@@ -352,6 +357,7 @@
               <w:p>
                 <w:r>
                   <w:rPr>
+                    <w:b/>
                     <w:lang w:val="pt-BR"/>
                   </w:rPr>
                   <w:t>Black God, White Devil</w:t>
@@ -429,7 +435,13 @@
                 </w:r>
                 <w:proofErr w:type="spellEnd"/>
                 <w:r>
-                  <w:t xml:space="preserve"> Rocha.  Shot on location in the Brazilian </w:t>
+                  <w:t xml:space="preserve"> Rocha</w:t>
+                </w:r>
+                <w:r>
+                  <w:t xml:space="preserve">. </w:t>
+                </w:r>
+                <w:r>
+                  <w:t xml:space="preserve">Shot on location in the Brazilian </w:t>
                 </w:r>
                 <w:proofErr w:type="spellStart"/>
                 <w:r>
@@ -449,7 +461,13 @@
                   <w:t>cinema novo</w:t>
                 </w:r>
                 <w:r>
-                  <w:t xml:space="preserve"> movement and embodied the aspirations of a new political cinema, as outlined in Rocha’s 1965 essay “An </w:t>
+                  <w:t xml:space="preserve"> movement and embodied the aspirations of a new political cinema, as outlined in Rocha’s 1965 essay </w:t>
+                </w:r>
+                <w:r>
+                  <w:t>‘</w:t>
+                </w:r>
+                <w:r>
+                  <w:t xml:space="preserve">An </w:t>
                 </w:r>
                 <w:proofErr w:type="spellStart"/>
                 <w:r>
@@ -457,7 +475,10 @@
                 </w:r>
                 <w:proofErr w:type="spellEnd"/>
                 <w:r>
-                  <w:t xml:space="preserve"> of Hunger.”  </w:t>
+                  <w:t xml:space="preserve"> of Hunger.</w:t>
+                </w:r>
+                <w:r>
+                  <w:t xml:space="preserve">’ </w:t>
                 </w:r>
                 <w:r>
                   <w:rPr>
@@ -526,7 +547,13 @@
                 </w:r>
                 <w:proofErr w:type="spellEnd"/>
                 <w:r>
-                  <w:t xml:space="preserve"> (1969).  It revolutionized the national film industry by merging the European avant-garde cinema (Soviet montage, Italian Neorealism, French New Wave) and Brazilian folk traditions.</w:t>
+                  <w:t xml:space="preserve"> (1969)</w:t>
+                </w:r>
+                <w:r>
+                  <w:t xml:space="preserve">. </w:t>
+                </w:r>
+                <w:r>
+                  <w:t>It revolutionized the national film industry by merging the European avant-garde cinema (Soviet montage, Italian Neorealism, French New Wave) and Brazilian folk traditions.</w:t>
                 </w:r>
               </w:p>
             </w:tc>
@@ -553,7 +580,199 @@
                   <w:bottom w:w="113" w:type="dxa"/>
                 </w:tcMar>
               </w:tcPr>
+              <w:sdt>
+                <w:sdtPr>
+                  <w:alias w:val="Abstract"/>
+                  <w:tag w:val="abstract"/>
+                  <w:id w:val="-983006716"/>
+                  <w:placeholder>
+                    <w:docPart w:val="7C121410F31AC148AA88C4340336387B"/>
+                  </w:placeholder>
+                </w:sdtPr>
+                <w:sdtContent>
+                  <w:p>
+                    <w:r>
+                      <w:rPr>
+                        <w:i/>
+                      </w:rPr>
+                      <w:t>Black God, White Devil</w:t>
+                    </w:r>
+                    <w:r>
+                      <w:t xml:space="preserve"> is a 1964 film directed by Brazilian auteur </w:t>
+                    </w:r>
+                    <w:proofErr w:type="spellStart"/>
+                    <w:r>
+                      <w:t>Glauber</w:t>
+                    </w:r>
+                    <w:proofErr w:type="spellEnd"/>
+                    <w:r>
+                      <w:t xml:space="preserve"> Rocha. Shot on location in the Brazilian </w:t>
+                    </w:r>
+                    <w:proofErr w:type="spellStart"/>
+                    <w:r>
+                      <w:rPr>
+                        <w:i/>
+                      </w:rPr>
+                      <w:t>sertão</w:t>
+                    </w:r>
+                    <w:proofErr w:type="spellEnd"/>
+                    <w:r>
+                      <w:t xml:space="preserve">, it launched the </w:t>
+                    </w:r>
+                    <w:r>
+                      <w:rPr>
+                        <w:i/>
+                      </w:rPr>
+                      <w:t>cinema novo</w:t>
+                    </w:r>
+                    <w:r>
+                      <w:t xml:space="preserve"> movement and embodied the aspirations of a new political cinema, as outlined in Rocha’s 1965 essay ‘An </w:t>
+                    </w:r>
+                    <w:proofErr w:type="spellStart"/>
+                    <w:r>
+                      <w:t>Esthetic</w:t>
+                    </w:r>
+                    <w:proofErr w:type="spellEnd"/>
+                    <w:r>
+                      <w:t xml:space="preserve"> of Hunger.’ </w:t>
+                    </w:r>
+                    <w:r>
+                      <w:rPr>
+                        <w:i/>
+                      </w:rPr>
+                      <w:t>Black God</w:t>
+                    </w:r>
+                    <w:r>
+                      <w:rPr>
+                        <w:i/>
+                      </w:rPr>
+                      <w:t>,</w:t>
+                    </w:r>
+                    <w:r>
+                      <w:rPr>
+                        <w:i/>
+                      </w:rPr>
+                      <w:t xml:space="preserve"> White Devil</w:t>
+                    </w:r>
+                    <w:r>
+                      <w:t xml:space="preserve"> forms a trilogy with </w:t>
+                    </w:r>
+                    <w:r>
+                      <w:rPr>
+                        <w:i/>
+                      </w:rPr>
+                      <w:t xml:space="preserve">Terra </w:t>
+                    </w:r>
+                    <w:proofErr w:type="spellStart"/>
+                    <w:r>
+                      <w:rPr>
+                        <w:i/>
+                      </w:rPr>
+                      <w:t>em</w:t>
+                    </w:r>
+                    <w:proofErr w:type="spellEnd"/>
+                    <w:r>
+                      <w:rPr>
+                        <w:i/>
+                      </w:rPr>
+                      <w:t xml:space="preserve"> </w:t>
+                    </w:r>
+                    <w:proofErr w:type="spellStart"/>
+                    <w:r>
+                      <w:rPr>
+                        <w:i/>
+                      </w:rPr>
+                      <w:t>Transe</w:t>
+                    </w:r>
+                    <w:proofErr w:type="spellEnd"/>
+                    <w:r>
+                      <w:t xml:space="preserve"> (1967) and </w:t>
+                    </w:r>
+                    <w:r>
+                      <w:rPr>
+                        <w:i/>
+                      </w:rPr>
+                      <w:t xml:space="preserve">Antonio das </w:t>
+                    </w:r>
+                    <w:proofErr w:type="spellStart"/>
+                    <w:r>
+                      <w:rPr>
+                        <w:i/>
+                      </w:rPr>
+                      <w:t>Mortes</w:t>
+                    </w:r>
+                    <w:proofErr w:type="spellEnd"/>
+                    <w:r>
+                      <w:t xml:space="preserve"> (1969). It revolutionized the national film industry by merging the European avant-garde cinema (Soviet montage, Italian Neorealism, French New Wave) and Brazilian folk traditions.</w:t>
+                    </w:r>
+                  </w:p>
+                </w:sdtContent>
+              </w:sdt>
+              <w:p/>
               <w:p>
+                <w:r>
+                  <w:t>In the film, a couple fleeing from poverty and law enforcement explore two ways of feeding their physical and spiritual hunger</w:t>
+                </w:r>
+                <w:r>
+                  <w:t xml:space="preserve">. </w:t>
+                </w:r>
+                <w:r>
+                  <w:t>Both of these prove unfulfilling</w:t>
+                </w:r>
+                <w:r>
+                  <w:t xml:space="preserve">. </w:t>
+                </w:r>
+                <w:r>
+                  <w:t xml:space="preserve">The first is by joining the messianic cult of a </w:t>
+                </w:r>
+                <w:proofErr w:type="spellStart"/>
+                <w:r>
+                  <w:rPr>
+                    <w:i/>
+                  </w:rPr>
+                  <w:t>beato</w:t>
+                </w:r>
+                <w:proofErr w:type="spellEnd"/>
+                <w:r>
+                  <w:rPr>
+                    <w:i/>
+                  </w:rPr>
+                  <w:t xml:space="preserve"> </w:t>
+                </w:r>
+                <w:r>
+                  <w:t>or saint (the black God)</w:t>
+                </w:r>
+                <w:r>
+                  <w:t xml:space="preserve">. </w:t>
+                </w:r>
+                <w:r>
+                  <w:t xml:space="preserve">The second is by following </w:t>
+                </w:r>
+                <w:r>
+                  <w:t xml:space="preserve">a </w:t>
+                </w:r>
+                <w:proofErr w:type="spellStart"/>
+                <w:r>
+                  <w:rPr>
+                    <w:i/>
+                  </w:rPr>
+                  <w:t>cangaceiro</w:t>
+                </w:r>
+                <w:proofErr w:type="spellEnd"/>
+                <w:r>
+                  <w:t xml:space="preserve">, an archetypal bandit from the </w:t>
+                </w:r>
+                <w:proofErr w:type="spellStart"/>
+                <w:r>
+                  <w:t>sertão</w:t>
+                </w:r>
+                <w:proofErr w:type="spellEnd"/>
+                <w:r>
+                  <w:t xml:space="preserve"> (the white Devil)</w:t>
+                </w:r>
+                <w:r>
+                  <w:t xml:space="preserve">. </w:t>
+                </w:r>
                 <w:r>
                   <w:rPr>
                     <w:i/>
@@ -561,77 +780,66 @@
                   <w:t>Black God, White Devil</w:t>
                 </w:r>
                 <w:r>
-                  <w:t xml:space="preserve"> is a 1964 film directed by Brazilian auteur </w:t>
-                </w:r>
-                <w:proofErr w:type="spellStart"/>
-                <w:r>
-                  <w:t>Glauber</w:t>
-                </w:r>
-                <w:proofErr w:type="spellEnd"/>
-                <w:r>
-                  <w:t xml:space="preserve"> Rocha.  Shot on location in the Brazilian </w:t>
+                  <w:t xml:space="preserve"> shifted attention away from the dominant </w:t>
                 </w:r>
                 <w:proofErr w:type="spellStart"/>
                 <w:r>
                   <w:rPr>
                     <w:i/>
                   </w:rPr>
-                  <w:t>sertão</w:t>
-                </w:r>
-                <w:proofErr w:type="spellEnd"/>
-                <w:r>
-                  <w:t xml:space="preserve">, it launched the </w:t>
-                </w:r>
+                  <w:t>chanch</w:t>
+                </w:r>
+                <w:bookmarkStart w:id="0" w:name="_GoBack"/>
+                <w:bookmarkEnd w:id="0"/>
                 <w:r>
                   <w:rPr>
                     <w:i/>
                   </w:rPr>
-                  <w:t>cinema novo</w:t>
-                </w:r>
-                <w:r>
-                  <w:t xml:space="preserve"> movement and embodied the aspirations of a new political cinema, as outlined in Rocha’s 1965 essay “An </w:t>
+                  <w:t>ada</w:t>
+                </w:r>
+                <w:proofErr w:type="spellEnd"/>
+                <w:r>
+                  <w:t xml:space="preserve"> </w:t>
+                </w:r>
+                <w:r>
+                  <w:t>musical comedy in favo</w:t>
+                </w:r>
+                <w:r>
+                  <w:t>u</w:t>
+                </w:r>
+                <w:r>
+                  <w:t xml:space="preserve">r of an epic drama set on Brazil’s </w:t>
                 </w:r>
                 <w:proofErr w:type="spellStart"/>
                 <w:r>
-                  <w:t>Esthetic</w:t>
+                  <w:t>northeastern</w:t>
                 </w:r>
                 <w:proofErr w:type="spellEnd"/>
                 <w:r>
-                  <w:t xml:space="preserve"> of Hunger.”  </w:t>
-                </w:r>
+                  <w:t xml:space="preserve"> </w:t>
+                </w:r>
+                <w:proofErr w:type="spellStart"/>
+                <w:r>
+                  <w:t>backlands</w:t>
+                </w:r>
+                <w:proofErr w:type="spellEnd"/>
+                <w:r>
+                  <w:t xml:space="preserve">. The highly symbolic plot fuses poetically with a soundtrack punctuated by </w:t>
+                </w:r>
+                <w:proofErr w:type="spellStart"/>
+                <w:r>
+                  <w:t>Heitor</w:t>
+                </w:r>
+                <w:proofErr w:type="spellEnd"/>
+                <w:r>
+                  <w:t xml:space="preserve"> Villa-Lobos’s </w:t>
+                </w:r>
+                <w:proofErr w:type="spellStart"/>
                 <w:r>
                   <w:rPr>
                     <w:i/>
                   </w:rPr>
-                  <w:t>Black God</w:t>
-                </w:r>
-                <w:r>
-                  <w:rPr>
-                    <w:i/>
-                  </w:rPr>
-                  <w:t>,</w:t>
-                </w:r>
-                <w:r>
-                  <w:rPr>
-                    <w:i/>
-                  </w:rPr>
-                  <w:t xml:space="preserve"> White Devil</w:t>
-                </w:r>
-                <w:r>
-                  <w:t xml:space="preserve"> forms a trilogy with </w:t>
-                </w:r>
-                <w:r>
-                  <w:rPr>
-                    <w:i/>
-                  </w:rPr>
-                  <w:t xml:space="preserve">Terra </w:t>
-                </w:r>
-                <w:proofErr w:type="spellStart"/>
-                <w:r>
-                  <w:rPr>
-                    <w:i/>
-                  </w:rPr>
-                  <w:t>em</w:t>
+                  <w:t>Bachianas</w:t>
                 </w:r>
                 <w:proofErr w:type="spellEnd"/>
                 <w:r>
@@ -645,177 +853,45 @@
                   <w:rPr>
                     <w:i/>
                   </w:rPr>
-                  <w:t>Transe</w:t>
+                  <w:t>Brasileiras</w:t>
                 </w:r>
                 <w:proofErr w:type="spellEnd"/>
                 <w:r>
-                  <w:t xml:space="preserve"> (1967) and </w:t>
-                </w:r>
-                <w:r>
-                  <w:rPr>
-                    <w:i/>
-                  </w:rPr>
-                  <w:t xml:space="preserve">Antonio das </w:t>
+                  <w:t xml:space="preserve">. </w:t>
+                </w:r>
+                <w:r>
+                  <w:t xml:space="preserve">Stylized performances, handheld camera shots, elliptical editing, and nonsynchronous sound disrupt traditional viewing habits, while also culminating in the dialectical </w:t>
+                </w:r>
+                <w:r>
+                  <w:t>fulfilment</w:t>
+                </w:r>
+                <w:r>
+                  <w:t xml:space="preserve"> of a filmic refrain: </w:t>
+                </w:r>
+                <w:r>
+                  <w:t>‘</w:t>
+                </w:r>
+                <w:r>
+                  <w:t xml:space="preserve">The </w:t>
                 </w:r>
                 <w:proofErr w:type="spellStart"/>
                 <w:r>
-                  <w:rPr>
-                    <w:i/>
-                  </w:rPr>
-                  <w:t>Mortes</w:t>
+                  <w:t>sertão</w:t>
                 </w:r>
                 <w:proofErr w:type="spellEnd"/>
                 <w:r>
-                  <w:t xml:space="preserve"> (1969).  It revolutionized the national film industry by merging the European avant-garde cinema (Soviet montage, Italian Neorealism, French New Wave) and Brazilian folk traditions.</w:t>
-                </w:r>
-              </w:p>
-              <w:p/>
-              <w:p>
-                <w:r>
-                  <w:t xml:space="preserve">In the film, a couple fleeing from poverty and law enforcement explore two ways of feeding their physical and spiritual hunger.  Both of these prove unfulfilling.  The first is by joining the messianic cult of a </w:t>
+                  <w:t xml:space="preserve"> will become sea, and the sea </w:t>
                 </w:r>
                 <w:proofErr w:type="spellStart"/>
                 <w:r>
-                  <w:rPr>
-                    <w:i/>
-                  </w:rPr>
-                  <w:t>beato</w:t>
+                  <w:t>sertão</w:t>
                 </w:r>
                 <w:proofErr w:type="spellEnd"/>
                 <w:r>
-                  <w:rPr>
-                    <w:i/>
-                  </w:rPr>
-                  <w:t xml:space="preserve"> </w:t>
-                </w:r>
-                <w:r>
-                  <w:t xml:space="preserve">or saint (the black God).  The second is by following </w:t>
-                </w:r>
-                <w:r>
-                  <w:t xml:space="preserve">a </w:t>
-                </w:r>
-                <w:proofErr w:type="spellStart"/>
-                <w:r>
-                  <w:rPr>
-                    <w:i/>
-                  </w:rPr>
-                  <w:t>cangaceiro</w:t>
-                </w:r>
-                <w:proofErr w:type="spellEnd"/>
-                <w:r>
-                  <w:t xml:space="preserve">, an archetypal bandit from the </w:t>
-                </w:r>
-                <w:proofErr w:type="spellStart"/>
-                <w:r>
-                  <w:t>sertão</w:t>
-                </w:r>
-                <w:proofErr w:type="spellEnd"/>
-                <w:r>
-                  <w:t xml:space="preserve"> (the white Devil).  </w:t>
-                </w:r>
-                <w:r>
-                  <w:rPr>
-                    <w:i/>
-                  </w:rPr>
-                  <w:t>Black God, White Devil</w:t>
-                </w:r>
-                <w:r>
-                  <w:t xml:space="preserve"> shifted attention away from the dominant </w:t>
-                </w:r>
-                <w:proofErr w:type="spellStart"/>
-                <w:r>
-                  <w:rPr>
-                    <w:i/>
-                  </w:rPr>
-                  <w:t>chanchada</w:t>
-                </w:r>
-                <w:proofErr w:type="spellEnd"/>
-                <w:r>
-                  <w:t xml:space="preserve"> </w:t>
-                </w:r>
-                <w:r>
-                  <w:t xml:space="preserve">musical comedy in </w:t>
-                </w:r>
-                <w:proofErr w:type="spellStart"/>
-                <w:r>
-                  <w:t>favor</w:t>
-                </w:r>
-                <w:proofErr w:type="spellEnd"/>
-                <w:r>
-                  <w:t xml:space="preserve"> of an epic drama set on Brazil’s </w:t>
-                </w:r>
-                <w:proofErr w:type="spellStart"/>
-                <w:r>
-                  <w:t>northeastern</w:t>
-                </w:r>
-                <w:proofErr w:type="spellEnd"/>
-                <w:r>
-                  <w:t xml:space="preserve"> </w:t>
-                </w:r>
-                <w:proofErr w:type="spellStart"/>
-                <w:r>
-                  <w:t>backlands</w:t>
-                </w:r>
-                <w:proofErr w:type="spellEnd"/>
-                <w:r>
-                  <w:t xml:space="preserve">. The highly symbolic plot fuses poetically with a soundtrack punctuated by </w:t>
-                </w:r>
-                <w:proofErr w:type="spellStart"/>
-                <w:r>
-                  <w:t>Heitor</w:t>
-                </w:r>
-                <w:proofErr w:type="spellEnd"/>
-                <w:r>
-                  <w:t xml:space="preserve"> Villa-Lobos’s </w:t>
-                </w:r>
-                <w:proofErr w:type="spellStart"/>
-                <w:r>
-                  <w:rPr>
-                    <w:i/>
-                  </w:rPr>
-                  <w:t>Bachianas</w:t>
-                </w:r>
-                <w:proofErr w:type="spellEnd"/>
-                <w:r>
-                  <w:rPr>
-                    <w:i/>
-                  </w:rPr>
-                  <w:t xml:space="preserve"> </w:t>
-                </w:r>
-                <w:proofErr w:type="spellStart"/>
-                <w:r>
-                  <w:rPr>
-                    <w:i/>
-                  </w:rPr>
-                  <w:t>Brasileiras</w:t>
-                </w:r>
-                <w:proofErr w:type="spellEnd"/>
-                <w:r>
-                  <w:t xml:space="preserve">.  Stylized performances, handheld camera shots, elliptical editing, and nonsynchronous sound disrupt traditional viewing habits, while also culminating in the dialectical </w:t>
-                </w:r>
-                <w:proofErr w:type="spellStart"/>
-                <w:r>
-                  <w:t>fulfillment</w:t>
-                </w:r>
-                <w:proofErr w:type="spellEnd"/>
-                <w:r>
-                  <w:t xml:space="preserve"> of a filmic refrain: “The </w:t>
-                </w:r>
-                <w:proofErr w:type="spellStart"/>
-                <w:r>
-                  <w:t>sertão</w:t>
-                </w:r>
-                <w:proofErr w:type="spellEnd"/>
-                <w:r>
-                  <w:t xml:space="preserve"> will become sea, and the sea </w:t>
-                </w:r>
-                <w:proofErr w:type="spellStart"/>
-                <w:r>
-                  <w:t>sertão</w:t>
-                </w:r>
-                <w:proofErr w:type="spellEnd"/>
-                <w:r>
-                  <w:t>.”</w:t>
+                  <w:t>.</w:t>
+                </w:r>
+                <w:r>
+                  <w:t>’</w:t>
                 </w:r>
               </w:p>
             </w:tc>
@@ -855,14 +931,13 @@
                     <w:id w:val="1646383847"/>
                     <w:citation/>
                   </w:sdtPr>
+                  <w:sdtEndPr/>
                   <w:sdtContent>
                     <w:r>
                       <w:fldChar w:fldCharType="begin"/>
                     </w:r>
                     <w:r>
                       <w:rPr>
-                        <w:sz w:val="24"/>
-                        <w:szCs w:val="24"/>
                         <w:lang w:val="en-US"/>
                       </w:rPr>
                       <w:instrText xml:space="preserve"> CITATION Joh82 \l 1033 </w:instrText>
@@ -873,20 +948,9 @@
                     <w:r>
                       <w:rPr>
                         <w:noProof/>
-                        <w:sz w:val="24"/>
-                        <w:szCs w:val="24"/>
                         <w:lang w:val="en-US"/>
                       </w:rPr>
-                      <w:t xml:space="preserve"> </w:t>
-                    </w:r>
-                    <w:r>
-                      <w:rPr>
-                        <w:noProof/>
-                        <w:sz w:val="24"/>
-                        <w:szCs w:val="24"/>
-                        <w:lang w:val="en-US"/>
-                      </w:rPr>
-                      <w:t>(Johnson and Stam)</w:t>
+                      <w:t xml:space="preserve"> (Johnson and Stam)</w:t>
                     </w:r>
                     <w:r>
                       <w:fldChar w:fldCharType="end"/>
@@ -894,152 +958,82 @@
                   </w:sdtContent>
                 </w:sdt>
               </w:p>
+              <w:p/>
               <w:p>
-                <w:pPr>
-                  <w:rPr>
-                    <w:sz w:val="24"/>
-                    <w:szCs w:val="24"/>
-                  </w:rPr>
-                </w:pPr>
-              </w:p>
-              <w:p>
-                <w:pPr>
-                  <w:rPr>
-                    <w:sz w:val="24"/>
-                    <w:szCs w:val="24"/>
-                  </w:rPr>
-                </w:pPr>
                 <w:sdt>
                   <w:sdtPr>
-                    <w:rPr>
-                      <w:sz w:val="24"/>
-                      <w:szCs w:val="24"/>
-                    </w:rPr>
                     <w:id w:val="-1258590143"/>
                     <w:citation/>
                   </w:sdtPr>
+                  <w:sdtEndPr/>
                   <w:sdtContent>
                     <w:r>
+                      <w:fldChar w:fldCharType="begin"/>
+                    </w:r>
+                    <w:r>
                       <w:rPr>
-                        <w:sz w:val="24"/>
-                        <w:szCs w:val="24"/>
-                      </w:rPr>
-                      <w:fldChar w:fldCharType="begin"/>
-                    </w:r>
-                    <w:r>
-                      <w:rPr>
-                        <w:sz w:val="24"/>
-                        <w:szCs w:val="24"/>
                         <w:lang w:val="en-US"/>
                       </w:rPr>
                       <w:instrText xml:space="preserve"> CITATION Kin90 \l 1033 </w:instrText>
                     </w:r>
                     <w:r>
-                      <w:rPr>
-                        <w:sz w:val="24"/>
-                        <w:szCs w:val="24"/>
-                      </w:rPr>
                       <w:fldChar w:fldCharType="separate"/>
                     </w:r>
                     <w:r>
                       <w:rPr>
                         <w:noProof/>
-                        <w:sz w:val="24"/>
-                        <w:szCs w:val="24"/>
                         <w:lang w:val="en-US"/>
                       </w:rPr>
                       <w:t>(King)</w:t>
                     </w:r>
                     <w:r>
-                      <w:rPr>
-                        <w:sz w:val="24"/>
-                        <w:szCs w:val="24"/>
-                      </w:rPr>
                       <w:fldChar w:fldCharType="end"/>
                     </w:r>
                   </w:sdtContent>
                 </w:sdt>
               </w:p>
+              <w:p/>
               <w:p>
-                <w:pPr>
-                  <w:rPr>
-                    <w:sz w:val="24"/>
-                    <w:szCs w:val="24"/>
-                  </w:rPr>
-                </w:pPr>
-              </w:p>
-              <w:p>
-                <w:pPr>
-                  <w:rPr>
-                    <w:sz w:val="24"/>
-                    <w:szCs w:val="24"/>
-                  </w:rPr>
-                </w:pPr>
                 <w:sdt>
                   <w:sdtPr>
-                    <w:rPr>
-                      <w:sz w:val="24"/>
-                      <w:szCs w:val="24"/>
-                    </w:rPr>
                     <w:id w:val="-939215036"/>
                     <w:citation/>
                   </w:sdtPr>
+                  <w:sdtEndPr/>
                   <w:sdtContent>
                     <w:r>
+                      <w:fldChar w:fldCharType="begin"/>
+                    </w:r>
+                    <w:r>
                       <w:rPr>
-                        <w:sz w:val="24"/>
-                        <w:szCs w:val="24"/>
-                      </w:rPr>
-                      <w:fldChar w:fldCharType="begin"/>
-                    </w:r>
-                    <w:r>
-                      <w:rPr>
-                        <w:sz w:val="24"/>
-                        <w:szCs w:val="24"/>
                         <w:lang w:val="en-US"/>
                       </w:rPr>
                       <w:instrText xml:space="preserve"> CITATION Mar97 \l 1033 </w:instrText>
                     </w:r>
                     <w:r>
-                      <w:rPr>
-                        <w:sz w:val="24"/>
-                        <w:szCs w:val="24"/>
-                      </w:rPr>
                       <w:fldChar w:fldCharType="separate"/>
                     </w:r>
                     <w:r>
                       <w:rPr>
                         <w:noProof/>
-                        <w:sz w:val="24"/>
-                        <w:szCs w:val="24"/>
                         <w:lang w:val="en-US"/>
                       </w:rPr>
                       <w:t>(Martin)</w:t>
                     </w:r>
                     <w:r>
-                      <w:rPr>
-                        <w:sz w:val="24"/>
-                        <w:szCs w:val="24"/>
-                      </w:rPr>
                       <w:fldChar w:fldCharType="end"/>
                     </w:r>
                   </w:sdtContent>
                 </w:sdt>
               </w:p>
-              <w:p>
-                <w:pPr>
-                  <w:rPr>
-                    <w:sz w:val="24"/>
-                    <w:szCs w:val="24"/>
-                  </w:rPr>
-                </w:pPr>
-              </w:p>
+              <w:p/>
               <w:p>
                 <w:sdt>
                   <w:sdtPr>
                     <w:id w:val="1174382823"/>
                     <w:citation/>
                   </w:sdtPr>
+                  <w:sdtEndPr/>
                   <w:sdtContent>
                     <w:r>
                       <w:fldChar w:fldCharType="begin"/>
@@ -1066,8 +1060,6 @@
                   </w:sdtContent>
                 </w:sdt>
               </w:p>
-              <w:bookmarkStart w:id="0" w:name="_GoBack" w:displacedByCustomXml="next"/>
-              <w:bookmarkEnd w:id="0" w:displacedByCustomXml="next"/>
             </w:sdtContent>
           </w:sdt>
         </w:tc>
@@ -1086,7 +1078,7 @@
 </file>
 
 <file path=word/endnotes.xml><?xml version="1.0" encoding="utf-8"?>
-<w:endnotes xmlns:wpc="http://schemas.microsoft.com/office/word/2010/wordprocessingCanvas" xmlns:mc="http://schemas.openxmlformats.org/markup-compatibility/2006" xmlns:o="urn:schemas-microsoft-com:office:office" xmlns:r="http://schemas.openxmlformats.org/officeDocument/2006/relationships" xmlns:m="http://schemas.openxmlformats.org/officeDocument/2006/math" xmlns:v="urn:schemas-microsoft-com:vml" xmlns:wp14="http://schemas.microsoft.com/office/word/2010/wordprocessingDrawing" xmlns:wp="http://schemas.openxmlformats.org/drawingml/2006/wordprocessingDrawing" xmlns:w10="urn:schemas-microsoft-com:office:word" xmlns:w="http://schemas.openxmlformats.org/wordprocessingml/2006/main" xmlns:w14="http://schemas.microsoft.com/office/word/2010/wordml" xmlns:wpg="http://schemas.microsoft.com/office/word/2010/wordprocessingGroup" xmlns:wpi="http://schemas.microsoft.com/office/word/2010/wordprocessingInk" xmlns:wne="http://schemas.microsoft.com/office/word/2006/wordml" xmlns:wps="http://schemas.microsoft.com/office/word/2010/wordprocessingShape" mc:Ignorable="w14 wp14">
+<w:endnotes xmlns:wpc="http://schemas.microsoft.com/office/word/2010/wordprocessingCanvas" xmlns:mo="http://schemas.microsoft.com/office/mac/office/2008/main" xmlns:mc="http://schemas.openxmlformats.org/markup-compatibility/2006" xmlns:mv="urn:schemas-microsoft-com:mac:vml" xmlns:o="urn:schemas-microsoft-com:office:office" xmlns:r="http://schemas.openxmlformats.org/officeDocument/2006/relationships" xmlns:m="http://schemas.openxmlformats.org/officeDocument/2006/math" xmlns:v="urn:schemas-microsoft-com:vml" xmlns:wp14="http://schemas.microsoft.com/office/word/2010/wordprocessingDrawing" xmlns:wp="http://schemas.openxmlformats.org/drawingml/2006/wordprocessingDrawing" xmlns:w10="urn:schemas-microsoft-com:office:word" xmlns:w="http://schemas.openxmlformats.org/wordprocessingml/2006/main" xmlns:w14="http://schemas.microsoft.com/office/word/2010/wordml" xmlns:wpg="http://schemas.microsoft.com/office/word/2010/wordprocessingGroup" xmlns:wpi="http://schemas.microsoft.com/office/word/2010/wordprocessingInk" xmlns:wne="http://schemas.microsoft.com/office/word/2006/wordml" xmlns:wps="http://schemas.microsoft.com/office/word/2010/wordprocessingShape" mc:Ignorable="w14 wp14">
   <w:endnote w:type="separator" w:id="-1">
     <w:p>
       <w:pPr>
@@ -1111,7 +1103,7 @@
 </file>
 
 <file path=word/footnotes.xml><?xml version="1.0" encoding="utf-8"?>
-<w:footnotes xmlns:wpc="http://schemas.microsoft.com/office/word/2010/wordprocessingCanvas" xmlns:mc="http://schemas.openxmlformats.org/markup-compatibility/2006" xmlns:o="urn:schemas-microsoft-com:office:office" xmlns:r="http://schemas.openxmlformats.org/officeDocument/2006/relationships" xmlns:m="http://schemas.openxmlformats.org/officeDocument/2006/math" xmlns:v="urn:schemas-microsoft-com:vml" xmlns:wp14="http://schemas.microsoft.com/office/word/2010/wordprocessingDrawing" xmlns:wp="http://schemas.openxmlformats.org/drawingml/2006/wordprocessingDrawing" xmlns:w10="urn:schemas-microsoft-com:office:word" xmlns:w="http://schemas.openxmlformats.org/wordprocessingml/2006/main" xmlns:w14="http://schemas.microsoft.com/office/word/2010/wordml" xmlns:wpg="http://schemas.microsoft.com/office/word/2010/wordprocessingGroup" xmlns:wpi="http://schemas.microsoft.com/office/word/2010/wordprocessingInk" xmlns:wne="http://schemas.microsoft.com/office/word/2006/wordml" xmlns:wps="http://schemas.microsoft.com/office/word/2010/wordprocessingShape" mc:Ignorable="w14 wp14">
+<w:footnotes xmlns:wpc="http://schemas.microsoft.com/office/word/2010/wordprocessingCanvas" xmlns:mo="http://schemas.microsoft.com/office/mac/office/2008/main" xmlns:mc="http://schemas.openxmlformats.org/markup-compatibility/2006" xmlns:mv="urn:schemas-microsoft-com:mac:vml" xmlns:o="urn:schemas-microsoft-com:office:office" xmlns:r="http://schemas.openxmlformats.org/officeDocument/2006/relationships" xmlns:m="http://schemas.openxmlformats.org/officeDocument/2006/math" xmlns:v="urn:schemas-microsoft-com:vml" xmlns:wp14="http://schemas.microsoft.com/office/word/2010/wordprocessingDrawing" xmlns:wp="http://schemas.openxmlformats.org/drawingml/2006/wordprocessingDrawing" xmlns:w10="urn:schemas-microsoft-com:office:word" xmlns:w="http://schemas.openxmlformats.org/wordprocessingml/2006/main" xmlns:w14="http://schemas.microsoft.com/office/word/2010/wordml" xmlns:wpg="http://schemas.microsoft.com/office/word/2010/wordprocessingGroup" xmlns:wpi="http://schemas.microsoft.com/office/word/2010/wordprocessingInk" xmlns:wne="http://schemas.microsoft.com/office/word/2006/wordml" xmlns:wps="http://schemas.microsoft.com/office/word/2010/wordprocessingShape" mc:Ignorable="w14 wp14">
   <w:footnote w:type="separator" w:id="-1">
     <w:p>
       <w:pPr>
@@ -1136,7 +1128,7 @@
 </file>
 
 <file path=word/header1.xml><?xml version="1.0" encoding="utf-8"?>
-<w:hdr xmlns:wpc="http://schemas.microsoft.com/office/word/2010/wordprocessingCanvas" xmlns:mc="http://schemas.openxmlformats.org/markup-compatibility/2006" xmlns:o="urn:schemas-microsoft-com:office:office" xmlns:r="http://schemas.openxmlformats.org/officeDocument/2006/relationships" xmlns:m="http://schemas.openxmlformats.org/officeDocument/2006/math" xmlns:v="urn:schemas-microsoft-com:vml" xmlns:wp14="http://schemas.microsoft.com/office/word/2010/wordprocessingDrawing" xmlns:wp="http://schemas.openxmlformats.org/drawingml/2006/wordprocessingDrawing" xmlns:w10="urn:schemas-microsoft-com:office:word" xmlns:w="http://schemas.openxmlformats.org/wordprocessingml/2006/main" xmlns:w14="http://schemas.microsoft.com/office/word/2010/wordml" xmlns:wpg="http://schemas.microsoft.com/office/word/2010/wordprocessingGroup" xmlns:wpi="http://schemas.microsoft.com/office/word/2010/wordprocessingInk" xmlns:wne="http://schemas.microsoft.com/office/word/2006/wordml" xmlns:wps="http://schemas.microsoft.com/office/word/2010/wordprocessingShape" mc:Ignorable="w14 wp14">
+<w:hdr xmlns:wpc="http://schemas.microsoft.com/office/word/2010/wordprocessingCanvas" xmlns:mo="http://schemas.microsoft.com/office/mac/office/2008/main" xmlns:mc="http://schemas.openxmlformats.org/markup-compatibility/2006" xmlns:mv="urn:schemas-microsoft-com:mac:vml" xmlns:o="urn:schemas-microsoft-com:office:office" xmlns:r="http://schemas.openxmlformats.org/officeDocument/2006/relationships" xmlns:m="http://schemas.openxmlformats.org/officeDocument/2006/math" xmlns:v="urn:schemas-microsoft-com:vml" xmlns:wp14="http://schemas.microsoft.com/office/word/2010/wordprocessingDrawing" xmlns:wp="http://schemas.openxmlformats.org/drawingml/2006/wordprocessingDrawing" xmlns:w10="urn:schemas-microsoft-com:office:word" xmlns:w="http://schemas.openxmlformats.org/wordprocessingml/2006/main" xmlns:w14="http://schemas.microsoft.com/office/word/2010/wordml" xmlns:wpg="http://schemas.microsoft.com/office/word/2010/wordprocessingGroup" xmlns:wpi="http://schemas.microsoft.com/office/word/2010/wordprocessingInk" xmlns:wne="http://schemas.microsoft.com/office/word/2006/wordml" xmlns:wps="http://schemas.microsoft.com/office/word/2010/wordprocessingShape" mc:Ignorable="w14 wp14">
   <w:p>
     <w:pPr>
       <w:pStyle w:val="Header"/>
@@ -1180,7 +1172,7 @@
 </file>
 
 <file path=word/numbering.xml><?xml version="1.0" encoding="utf-8"?>
-<w:numbering xmlns:wpc="http://schemas.microsoft.com/office/word/2010/wordprocessingCanvas" xmlns:mc="http://schemas.openxmlformats.org/markup-compatibility/2006" xmlns:o="urn:schemas-microsoft-com:office:office" xmlns:r="http://schemas.openxmlformats.org/officeDocument/2006/relationships" xmlns:m="http://schemas.openxmlformats.org/officeDocument/2006/math" xmlns:v="urn:schemas-microsoft-com:vml" xmlns:wp14="http://schemas.microsoft.com/office/word/2010/wordprocessingDrawing" xmlns:wp="http://schemas.openxmlformats.org/drawingml/2006/wordprocessingDrawing" xmlns:w10="urn:schemas-microsoft-com:office:word" xmlns:w="http://schemas.openxmlformats.org/wordprocessingml/2006/main" xmlns:w14="http://schemas.microsoft.com/office/word/2010/wordml" xmlns:wpg="http://schemas.microsoft.com/office/word/2010/wordprocessingGroup" xmlns:wpi="http://schemas.microsoft.com/office/word/2010/wordprocessingInk" xmlns:wne="http://schemas.microsoft.com/office/word/2006/wordml" xmlns:wps="http://schemas.microsoft.com/office/word/2010/wordprocessingShape" mc:Ignorable="w14 wp14">
+<w:numbering xmlns:wpc="http://schemas.microsoft.com/office/word/2010/wordprocessingCanvas" xmlns:mo="http://schemas.microsoft.com/office/mac/office/2008/main" xmlns:mc="http://schemas.openxmlformats.org/markup-compatibility/2006" xmlns:mv="urn:schemas-microsoft-com:mac:vml" xmlns:o="urn:schemas-microsoft-com:office:office" xmlns:r="http://schemas.openxmlformats.org/officeDocument/2006/relationships" xmlns:m="http://schemas.openxmlformats.org/officeDocument/2006/math" xmlns:v="urn:schemas-microsoft-com:vml" xmlns:wp14="http://schemas.microsoft.com/office/word/2010/wordprocessingDrawing" xmlns:wp="http://schemas.openxmlformats.org/drawingml/2006/wordprocessingDrawing" xmlns:w10="urn:schemas-microsoft-com:office:word" xmlns:w="http://schemas.openxmlformats.org/wordprocessingml/2006/main" xmlns:w14="http://schemas.microsoft.com/office/word/2010/wordml" xmlns:wpg="http://schemas.microsoft.com/office/word/2010/wordprocessingGroup" xmlns:wpi="http://schemas.microsoft.com/office/word/2010/wordprocessingInk" xmlns:wne="http://schemas.microsoft.com/office/word/2006/wordml" xmlns:wps="http://schemas.microsoft.com/office/word/2010/wordprocessingShape" mc:Ignorable="w14 wp14">
   <w:abstractNum w:abstractNumId="0">
     <w:nsid w:val="FFFFFF7C"/>
     <w:multiLevelType w:val="singleLevel"/>
@@ -1533,7 +1525,7 @@
       </w:pPr>
     </w:pPrDefault>
   </w:docDefaults>
-  <w:latentStyles w:defLockedState="0" w:defUIPriority="99" w:defSemiHidden="1" w:defUnhideWhenUsed="0" w:defQFormat="0" w:count="267">
+  <w:latentStyles w:defLockedState="0" w:defUIPriority="99" w:defSemiHidden="1" w:defUnhideWhenUsed="0" w:defQFormat="0" w:count="276">
     <w:lsdException w:name="Normal" w:semiHidden="0" w:uiPriority="0" w:qFormat="1"/>
     <w:lsdException w:name="heading 1" w:semiHidden="0" w:uiPriority="9" w:qFormat="1"/>
     <w:lsdException w:name="heading 2" w:uiPriority="9" w:unhideWhenUsed="1" w:qFormat="1"/>
@@ -1800,6 +1792,7 @@
   <w:style w:type="character" w:default="1" w:styleId="DefaultParagraphFont">
     <w:name w:val="Default Paragraph Font"/>
     <w:uiPriority w:val="1"/>
+    <w:semiHidden/>
     <w:unhideWhenUsed/>
   </w:style>
   <w:style w:type="table" w:default="1" w:styleId="TableNormal">
@@ -2056,7 +2049,7 @@
 </file>
 
 <file path=word/stylesWithEffects.xml><?xml version="1.0" encoding="utf-8"?>
-<w:styles xmlns:wpc="http://schemas.microsoft.com/office/word/2010/wordprocessingCanvas" xmlns:mc="http://schemas.openxmlformats.org/markup-compatibility/2006" xmlns:o="urn:schemas-microsoft-com:office:office" xmlns:r="http://schemas.openxmlformats.org/officeDocument/2006/relationships" xmlns:m="http://schemas.openxmlformats.org/officeDocument/2006/math" xmlns:v="urn:schemas-microsoft-com:vml" xmlns:wp14="http://schemas.microsoft.com/office/word/2010/wordprocessingDrawing" xmlns:wp="http://schemas.openxmlformats.org/drawingml/2006/wordprocessingDrawing" xmlns:w10="urn:schemas-microsoft-com:office:word" xmlns:w="http://schemas.openxmlformats.org/wordprocessingml/2006/main" xmlns:w14="http://schemas.microsoft.com/office/word/2010/wordml" xmlns:wpg="http://schemas.microsoft.com/office/word/2010/wordprocessingGroup" xmlns:wpi="http://schemas.microsoft.com/office/word/2010/wordprocessingInk" xmlns:wne="http://schemas.microsoft.com/office/word/2006/wordml" xmlns:wps="http://schemas.microsoft.com/office/word/2010/wordprocessingShape" mc:Ignorable="w14 wp14">
+<w:styles xmlns:wpc="http://schemas.microsoft.com/office/word/2010/wordprocessingCanvas" xmlns:mo="http://schemas.microsoft.com/office/mac/office/2008/main" xmlns:mc="http://schemas.openxmlformats.org/markup-compatibility/2006" xmlns:mv="urn:schemas-microsoft-com:mac:vml" xmlns:o="urn:schemas-microsoft-com:office:office" xmlns:r="http://schemas.openxmlformats.org/officeDocument/2006/relationships" xmlns:m="http://schemas.openxmlformats.org/officeDocument/2006/math" xmlns:v="urn:schemas-microsoft-com:vml" xmlns:wp14="http://schemas.microsoft.com/office/word/2010/wordprocessingDrawing" xmlns:wp="http://schemas.openxmlformats.org/drawingml/2006/wordprocessingDrawing" xmlns:w10="urn:schemas-microsoft-com:office:word" xmlns:w="http://schemas.openxmlformats.org/wordprocessingml/2006/main" xmlns:w14="http://schemas.microsoft.com/office/word/2010/wordml" xmlns:wpg="http://schemas.microsoft.com/office/word/2010/wordprocessingGroup" xmlns:wpi="http://schemas.microsoft.com/office/word/2010/wordprocessingInk" xmlns:wne="http://schemas.microsoft.com/office/word/2006/wordml" xmlns:wps="http://schemas.microsoft.com/office/word/2010/wordprocessingShape" mc:Ignorable="w14 wp14">
   <w:docDefaults>
     <w:rPrDefault>
       <w:rPr>
@@ -2072,7 +2065,7 @@
       </w:pPr>
     </w:pPrDefault>
   </w:docDefaults>
-  <w:latentStyles w:defLockedState="0" w:defUIPriority="99" w:defSemiHidden="1" w:defUnhideWhenUsed="0" w:defQFormat="0" w:count="267">
+  <w:latentStyles w:defLockedState="0" w:defUIPriority="99" w:defSemiHidden="1" w:defUnhideWhenUsed="0" w:defQFormat="0" w:count="276">
     <w:lsdException w:name="Normal" w:semiHidden="0" w:uiPriority="0" w:qFormat="1"/>
     <w:lsdException w:name="heading 1" w:semiHidden="0" w:uiPriority="9" w:qFormat="1"/>
     <w:lsdException w:name="heading 2" w:uiPriority="9" w:unhideWhenUsed="1" w:qFormat="1"/>
@@ -2339,6 +2332,7 @@
   <w:style w:type="character" w:default="1" w:styleId="DefaultParagraphFont">
     <w:name w:val="Default Paragraph Font"/>
     <w:uiPriority w:val="1"/>
+    <w:semiHidden/>
     <w:unhideWhenUsed/>
   </w:style>
   <w:style w:type="table" w:default="1" w:styleId="TableNormal">
@@ -2595,7 +2589,7 @@
 </file>
 
 <file path=word/glossary/document.xml><?xml version="1.0" encoding="utf-8"?>
-<w:glossaryDocument xmlns:wpc="http://schemas.microsoft.com/office/word/2010/wordprocessingCanvas" xmlns:mc="http://schemas.openxmlformats.org/markup-compatibility/2006" xmlns:o="urn:schemas-microsoft-com:office:office" xmlns:r="http://schemas.openxmlformats.org/officeDocument/2006/relationships" xmlns:m="http://schemas.openxmlformats.org/officeDocument/2006/math" xmlns:v="urn:schemas-microsoft-com:vml" xmlns:wp14="http://schemas.microsoft.com/office/word/2010/wordprocessingDrawing" xmlns:wp="http://schemas.openxmlformats.org/drawingml/2006/wordprocessingDrawing" xmlns:w10="urn:schemas-microsoft-com:office:word" xmlns:w="http://schemas.openxmlformats.org/wordprocessingml/2006/main" xmlns:w14="http://schemas.microsoft.com/office/word/2010/wordml" xmlns:wpg="http://schemas.microsoft.com/office/word/2010/wordprocessingGroup" xmlns:wpi="http://schemas.microsoft.com/office/word/2010/wordprocessingInk" xmlns:wne="http://schemas.microsoft.com/office/word/2006/wordml" xmlns:wps="http://schemas.microsoft.com/office/word/2010/wordprocessingShape" mc:Ignorable="w14 wp14">
+<w:glossaryDocument xmlns:wpc="http://schemas.microsoft.com/office/word/2010/wordprocessingCanvas" xmlns:mo="http://schemas.microsoft.com/office/mac/office/2008/main" xmlns:mc="http://schemas.openxmlformats.org/markup-compatibility/2006" xmlns:mv="urn:schemas-microsoft-com:mac:vml" xmlns:o="urn:schemas-microsoft-com:office:office" xmlns:r="http://schemas.openxmlformats.org/officeDocument/2006/relationships" xmlns:m="http://schemas.openxmlformats.org/officeDocument/2006/math" xmlns:v="urn:schemas-microsoft-com:vml" xmlns:wp14="http://schemas.microsoft.com/office/word/2010/wordprocessingDrawing" xmlns:wp="http://schemas.openxmlformats.org/drawingml/2006/wordprocessingDrawing" xmlns:w10="urn:schemas-microsoft-com:office:word" xmlns:w="http://schemas.openxmlformats.org/wordprocessingml/2006/main" xmlns:w14="http://schemas.microsoft.com/office/word/2010/wordml" xmlns:wpg="http://schemas.microsoft.com/office/word/2010/wordprocessingGroup" xmlns:wpi="http://schemas.microsoft.com/office/word/2010/wordprocessingInk" xmlns:wne="http://schemas.microsoft.com/office/word/2006/wordml" xmlns:wps="http://schemas.microsoft.com/office/word/2010/wordprocessingShape" mc:Ignorable="w14 wp14">
   <w:docParts>
     <w:docPart>
       <w:docPartPr>
@@ -2710,13 +2704,7 @@
             <w:rPr>
               <w:rStyle w:val="PlaceholderText"/>
             </w:rPr>
-            <w:t>[Last</w:t>
-          </w:r>
-          <w:r>
-            <w:rPr>
-              <w:rStyle w:val="PlaceholderText"/>
-            </w:rPr>
-            <w:t xml:space="preserve"> name]</w:t>
+            <w:t>[Last name]</w:t>
           </w:r>
         </w:p>
       </w:docPartBody>
@@ -2967,6 +2955,48 @@
         </w:p>
       </w:docPartBody>
     </w:docPart>
+    <w:docPart>
+      <w:docPartPr>
+        <w:name w:val="7C121410F31AC148AA88C4340336387B"/>
+        <w:category>
+          <w:name w:val="General"/>
+          <w:gallery w:val="placeholder"/>
+        </w:category>
+        <w:types>
+          <w:type w:val="bbPlcHdr"/>
+        </w:types>
+        <w:behaviors>
+          <w:behavior w:val="content"/>
+        </w:behaviors>
+        <w:guid w:val="{195F91AB-68A2-5E43-A06F-19D2DA5BF22E}"/>
+      </w:docPartPr>
+      <w:docPartBody>
+        <w:p>
+          <w:pPr>
+            <w:pStyle w:val="7C121410F31AC148AA88C4340336387B"/>
+          </w:pPr>
+          <w:r>
+            <w:rPr>
+              <w:rStyle w:val="PlaceholderText"/>
+            </w:rPr>
+            <w:t xml:space="preserve">[Enter an </w:t>
+          </w:r>
+          <w:r>
+            <w:rPr>
+              <w:rStyle w:val="PlaceholderText"/>
+              <w:b/>
+            </w:rPr>
+            <w:t>abstract</w:t>
+          </w:r>
+          <w:r>
+            <w:rPr>
+              <w:rStyle w:val="PlaceholderText"/>
+            </w:rPr>
+            <w:t xml:space="preserve"> for your article]</w:t>
+          </w:r>
+        </w:p>
+      </w:docPartBody>
+    </w:docPart>
   </w:docParts>
 </w:glossaryDocument>
 </file>
@@ -2974,24 +3004,24 @@
 <file path=word/glossary/fontTable.xml><?xml version="1.0" encoding="utf-8"?>
 <w:fonts xmlns:mc="http://schemas.openxmlformats.org/markup-compatibility/2006" xmlns:r="http://schemas.openxmlformats.org/officeDocument/2006/relationships" xmlns:w="http://schemas.openxmlformats.org/wordprocessingml/2006/main" xmlns:w14="http://schemas.microsoft.com/office/word/2010/wordml" mc:Ignorable="w14">
   <w:font w:name="Symbol">
-    <w:panose1 w:val="05050102010706020507"/>
+    <w:panose1 w:val="00000000000000000000"/>
     <w:charset w:val="02"/>
-    <w:family w:val="roman"/>
+    <w:family w:val="auto"/>
     <w:pitch w:val="variable"/>
     <w:sig w:usb0="00000000" w:usb1="10000000" w:usb2="00000000" w:usb3="00000000" w:csb0="80000000" w:csb1="00000000"/>
   </w:font>
   <w:font w:name="Times New Roman">
     <w:panose1 w:val="02020603050405020304"/>
     <w:charset w:val="00"/>
-    <w:family w:val="roman"/>
+    <w:family w:val="auto"/>
     <w:pitch w:val="variable"/>
     <w:sig w:usb0="E0002AFF" w:usb1="C0007841" w:usb2="00000009" w:usb3="00000000" w:csb0="000001FF" w:csb1="00000000"/>
   </w:font>
   <w:font w:name="Courier New">
     <w:panose1 w:val="02070309020205020404"/>
     <w:charset w:val="00"/>
-    <w:family w:val="modern"/>
-    <w:pitch w:val="fixed"/>
+    <w:family w:val="auto"/>
+    <w:pitch w:val="variable"/>
     <w:sig w:usb0="E0002AFF" w:usb1="C0007843" w:usb2="00000009" w:usb3="00000000" w:csb0="000001FF" w:csb1="00000000"/>
   </w:font>
   <w:font w:name="Wingdings">
@@ -3004,28 +3034,47 @@
   <w:font w:name="Calibri">
     <w:panose1 w:val="020F0502020204030204"/>
     <w:charset w:val="00"/>
-    <w:family w:val="swiss"/>
+    <w:family w:val="auto"/>
     <w:pitch w:val="variable"/>
-    <w:sig w:usb0="E00002FF" w:usb1="4000ACFF" w:usb2="00000001" w:usb3="00000000" w:csb0="0000019F" w:csb1="00000000"/>
+    <w:sig w:usb0="E10002FF" w:usb1="4000ACFF" w:usb2="00000009" w:usb3="00000000" w:csb0="0000019F" w:csb1="00000000"/>
   </w:font>
   <w:font w:name="Calibri Light">
     <w:panose1 w:val="020F0302020204030204"/>
     <w:charset w:val="00"/>
-    <w:family w:val="swiss"/>
+    <w:family w:val="auto"/>
     <w:pitch w:val="variable"/>
-    <w:sig w:usb0="A00002EF" w:usb1="4000207B" w:usb2="00000000" w:usb3="00000000" w:csb0="0000019F" w:csb1="00000000"/>
+    <w:sig w:usb0="A00002EF" w:usb1="4000207B" w:usb2="00000000" w:usb3="00000000" w:csb0="0000009F" w:csb1="00000000"/>
+  </w:font>
+  <w:font w:name="ＭＳ ゴシック">
+    <w:charset w:val="4E"/>
+    <w:family w:val="auto"/>
+    <w:pitch w:val="variable"/>
+    <w:sig w:usb0="E00002FF" w:usb1="6AC7FDFB" w:usb2="00000012" w:usb3="00000000" w:csb0="0002009F" w:csb1="00000000"/>
   </w:font>
   <w:font w:name="Tahoma">
     <w:panose1 w:val="020B0604030504040204"/>
     <w:charset w:val="00"/>
-    <w:family w:val="swiss"/>
+    <w:family w:val="auto"/>
     <w:pitch w:val="variable"/>
-    <w:sig w:usb0="E1002EFF" w:usb1="C000605B" w:usb2="00000029" w:usb3="00000000" w:csb0="000101FF" w:csb1="00000000"/>
+    <w:sig w:usb0="E1002AFF" w:usb1="C000605B" w:usb2="00000029" w:usb3="00000000" w:csb0="000101FF" w:csb1="00000000"/>
+  </w:font>
+  <w:font w:name="Arial">
+    <w:panose1 w:val="020B0604020202020204"/>
+    <w:charset w:val="00"/>
+    <w:family w:val="auto"/>
+    <w:pitch w:val="variable"/>
+    <w:sig w:usb0="E0002AFF" w:usb1="C0007843" w:usb2="00000009" w:usb3="00000000" w:csb0="000001FF" w:csb1="00000000"/>
+  </w:font>
+  <w:font w:name="ＭＳ 明朝">
+    <w:charset w:val="4E"/>
+    <w:family w:val="auto"/>
+    <w:pitch w:val="variable"/>
+    <w:sig w:usb0="E00002FF" w:usb1="6AC7FDFB" w:usb2="00000012" w:usb3="00000000" w:csb0="0002009F" w:csb1="00000000"/>
   </w:font>
   <w:font w:name="Cambria">
     <w:panose1 w:val="02040503050406030204"/>
     <w:charset w:val="00"/>
-    <w:family w:val="roman"/>
+    <w:family w:val="auto"/>
     <w:pitch w:val="variable"/>
     <w:sig w:usb0="E00002FF" w:usb1="400004FF" w:usb2="00000000" w:usb3="00000000" w:csb0="0000019F" w:csb1="00000000"/>
   </w:font>
@@ -3046,6 +3095,7 @@
   </w:compat>
   <w:rsids>
     <w:rsidRoot w:val="00F906F2"/>
+    <w:rsid w:val="00EA0F7F"/>
     <w:rsid w:val="00F906F2"/>
   </w:rsids>
   <m:mathPr>
@@ -3061,8 +3111,9 @@
     <m:intLim m:val="subSup"/>
     <m:naryLim m:val="undOvr"/>
   </m:mathPr>
-  <w:themeFontLang w:val="en-CA"/>
+  <w:themeFontLang w:val="en-CA" w:eastAsia="ja-JP"/>
   <w:clrSchemeMapping w:bg1="light1" w:t1="dark1" w:bg2="light2" w:t2="dark2" w:accent1="accent1" w:accent2="accent2" w:accent3="accent3" w:accent4="accent4" w:accent5="accent5" w:accent6="accent6" w:hyperlink="hyperlink" w:followedHyperlink="followedHyperlink"/>
+  <w:doNotAutoCompressPictures/>
   <w:decimalSymbol w:val="."/>
   <w:listSeparator w:val=","/>
 </w:settings>
@@ -3085,7 +3136,7 @@
       </w:pPr>
     </w:pPrDefault>
   </w:docDefaults>
-  <w:latentStyles w:defLockedState="0" w:defUIPriority="99" w:defSemiHidden="1" w:defUnhideWhenUsed="1" w:defQFormat="0" w:count="267">
+  <w:latentStyles w:defLockedState="0" w:defUIPriority="99" w:defSemiHidden="1" w:defUnhideWhenUsed="1" w:defQFormat="0" w:count="276">
     <w:lsdException w:name="Normal" w:semiHidden="0" w:uiPriority="0" w:unhideWhenUsed="0" w:qFormat="1"/>
     <w:lsdException w:name="heading 1" w:semiHidden="0" w:uiPriority="9" w:unhideWhenUsed="0" w:qFormat="1"/>
     <w:lsdException w:name="heading 2" w:uiPriority="9" w:qFormat="1"/>
@@ -3260,6 +3311,7 @@
     <w:basedOn w:val="DefaultParagraphFont"/>
     <w:uiPriority w:val="99"/>
     <w:semiHidden/>
+    <w:rsid w:val="00EA0F7F"/>
     <w:rPr>
       <w:color w:val="808080"/>
     </w:rPr>
@@ -3296,12 +3348,24 @@
   </w:style>
   <w:style w:type="paragraph" w:customStyle="1" w:styleId="15D2A35F0A264907AD061A6321F8237B">
     <w:name w:val="15D2A35F0A264907AD061A6321F8237B"/>
+  </w:style>
+  <w:style w:type="paragraph" w:customStyle="1" w:styleId="7C121410F31AC148AA88C4340336387B">
+    <w:name w:val="7C121410F31AC148AA88C4340336387B"/>
+    <w:rsid w:val="00EA0F7F"/>
+    <w:pPr>
+      <w:spacing w:after="0" w:line="240" w:lineRule="auto"/>
+    </w:pPr>
+    <w:rPr>
+      <w:sz w:val="24"/>
+      <w:szCs w:val="24"/>
+      <w:lang w:eastAsia="ja-JP"/>
+    </w:rPr>
   </w:style>
 </w:styles>
 </file>
 
 <file path=word/glossary/stylesWithEffects.xml><?xml version="1.0" encoding="utf-8"?>
-<w:styles xmlns:wpc="http://schemas.microsoft.com/office/word/2010/wordprocessingCanvas" xmlns:mc="http://schemas.openxmlformats.org/markup-compatibility/2006" xmlns:o="urn:schemas-microsoft-com:office:office" xmlns:r="http://schemas.openxmlformats.org/officeDocument/2006/relationships" xmlns:m="http://schemas.openxmlformats.org/officeDocument/2006/math" xmlns:v="urn:schemas-microsoft-com:vml" xmlns:wp14="http://schemas.microsoft.com/office/word/2010/wordprocessingDrawing" xmlns:wp="http://schemas.openxmlformats.org/drawingml/2006/wordprocessingDrawing" xmlns:w10="urn:schemas-microsoft-com:office:word" xmlns:w="http://schemas.openxmlformats.org/wordprocessingml/2006/main" xmlns:w14="http://schemas.microsoft.com/office/word/2010/wordml" xmlns:wpg="http://schemas.microsoft.com/office/word/2010/wordprocessingGroup" xmlns:wpi="http://schemas.microsoft.com/office/word/2010/wordprocessingInk" xmlns:wne="http://schemas.microsoft.com/office/word/2006/wordml" xmlns:wps="http://schemas.microsoft.com/office/word/2010/wordprocessingShape" mc:Ignorable="w14 wp14">
+<w:styles xmlns:wpc="http://schemas.microsoft.com/office/word/2010/wordprocessingCanvas" xmlns:mo="http://schemas.microsoft.com/office/mac/office/2008/main" xmlns:mc="http://schemas.openxmlformats.org/markup-compatibility/2006" xmlns:mv="urn:schemas-microsoft-com:mac:vml" xmlns:o="urn:schemas-microsoft-com:office:office" xmlns:r="http://schemas.openxmlformats.org/officeDocument/2006/relationships" xmlns:m="http://schemas.openxmlformats.org/officeDocument/2006/math" xmlns:v="urn:schemas-microsoft-com:vml" xmlns:wp14="http://schemas.microsoft.com/office/word/2010/wordprocessingDrawing" xmlns:wp="http://schemas.openxmlformats.org/drawingml/2006/wordprocessingDrawing" xmlns:w10="urn:schemas-microsoft-com:office:word" xmlns:w="http://schemas.openxmlformats.org/wordprocessingml/2006/main" xmlns:w14="http://schemas.microsoft.com/office/word/2010/wordml" xmlns:wpg="http://schemas.microsoft.com/office/word/2010/wordprocessingGroup" xmlns:wpi="http://schemas.microsoft.com/office/word/2010/wordprocessingInk" xmlns:wne="http://schemas.microsoft.com/office/word/2006/wordml" xmlns:wps="http://schemas.microsoft.com/office/word/2010/wordprocessingShape" mc:Ignorable="w14 wp14">
   <w:docDefaults>
     <w:rPrDefault>
       <w:rPr>
@@ -3317,7 +3381,7 @@
       </w:pPr>
     </w:pPrDefault>
   </w:docDefaults>
-  <w:latentStyles w:defLockedState="0" w:defUIPriority="99" w:defSemiHidden="1" w:defUnhideWhenUsed="1" w:defQFormat="0" w:count="267">
+  <w:latentStyles w:defLockedState="0" w:defUIPriority="99" w:defSemiHidden="1" w:defUnhideWhenUsed="1" w:defQFormat="0" w:count="276">
     <w:lsdException w:name="Normal" w:semiHidden="0" w:uiPriority="0" w:unhideWhenUsed="0" w:qFormat="1"/>
     <w:lsdException w:name="heading 1" w:semiHidden="0" w:uiPriority="9" w:unhideWhenUsed="0" w:qFormat="1"/>
     <w:lsdException w:name="heading 2" w:uiPriority="9" w:qFormat="1"/>
@@ -3492,6 +3556,7 @@
     <w:basedOn w:val="DefaultParagraphFont"/>
     <w:uiPriority w:val="99"/>
     <w:semiHidden/>
+    <w:rsid w:val="00EA0F7F"/>
     <w:rPr>
       <w:color w:val="808080"/>
     </w:rPr>
@@ -3528,6 +3593,18 @@
   </w:style>
   <w:style w:type="paragraph" w:customStyle="1" w:styleId="15D2A35F0A264907AD061A6321F8237B">
     <w:name w:val="15D2A35F0A264907AD061A6321F8237B"/>
+  </w:style>
+  <w:style w:type="paragraph" w:customStyle="1" w:styleId="7C121410F31AC148AA88C4340336387B">
+    <w:name w:val="7C121410F31AC148AA88C4340336387B"/>
+    <w:rsid w:val="00EA0F7F"/>
+    <w:pPr>
+      <w:spacing w:after="0" w:line="240" w:lineRule="auto"/>
+    </w:pPr>
+    <w:rPr>
+      <w:sz w:val="24"/>
+      <w:szCs w:val="24"/>
+      <w:lang w:eastAsia="ja-JP"/>
+    </w:rPr>
   </w:style>
 </w:styles>
 </file>
@@ -3536,6 +3613,7 @@
 <w:webSettings xmlns:mc="http://schemas.openxmlformats.org/markup-compatibility/2006" xmlns:r="http://schemas.openxmlformats.org/officeDocument/2006/relationships" xmlns:w="http://schemas.openxmlformats.org/wordprocessingml/2006/main" xmlns:w14="http://schemas.microsoft.com/office/word/2010/wordml" mc:Ignorable="w14">
   <w:optimizeForBrowser/>
   <w:allowPNG/>
+  <w:doNotSaveAsSingleFile/>
 </w:webSettings>
 </file>
 
@@ -3582,7 +3660,7 @@
     </a:clrScheme>
     <a:fontScheme name="Office">
       <a:majorFont>
-        <a:latin typeface="Calibri Light" panose="020F0302020204030204"/>
+        <a:latin typeface="Calibri Light"/>
         <a:ea typeface=""/>
         <a:cs typeface=""/>
         <a:font script="Jpan" typeface="ＭＳ ゴシック"/>
@@ -3617,7 +3695,7 @@
         <a:font script="Geor" typeface="Sylfaen"/>
       </a:majorFont>
       <a:minorFont>
-        <a:latin typeface="Calibri" panose="020F0502020204030204"/>
+        <a:latin typeface="Calibri"/>
         <a:ea typeface=""/>
         <a:cs typeface=""/>
         <a:font script="Jpan" typeface="ＭＳ 明朝"/>
@@ -3794,7 +3872,7 @@
   <a:extraClrSchemeLst/>
   <a:extLst>
     <a:ext uri="{05A4C25C-085E-4340-85A3-A5531E510DB2}">
-      <thm15:themeFamily xmlns:thm15="http://schemas.microsoft.com/office/thememl/2012/main" xmlns="" name="Office Theme" id="{62F939B6-93AF-4DB8-9C6B-D6C7DFDC589F}" vid="{4A3C46E8-61CC-4603-A589-7422A47A8E4A}"/>
+      <thm15:themeFamily xmlns="" xmlns:thm15="http://schemas.microsoft.com/office/thememl/2012/main" name="Office Theme" id="{62F939B6-93AF-4DB8-9C6B-D6C7DFDC589F}" vid="{4A3C46E8-61CC-4603-A589-7422A47A8E4A}"/>
     </a:ext>
   </a:extLst>
 </a:theme>
@@ -3895,7 +3973,7 @@
 </file>
 
 <file path=customXml/itemProps1.xml><?xml version="1.0" encoding="utf-8"?>
-<ds:datastoreItem xmlns:ds="http://schemas.openxmlformats.org/officeDocument/2006/customXml" ds:itemID="{FE70A084-9C4F-4465-8D48-BE288FC2D08D}">
+<ds:datastoreItem xmlns:ds="http://schemas.openxmlformats.org/officeDocument/2006/customXml" ds:itemID="{AE6F92E2-9DAE-B348-8F5B-356EFC47AC66}">
   <ds:schemaRefs>
     <ds:schemaRef ds:uri="http://schemas.openxmlformats.org/officeDocument/2006/bibliography"/>
   </ds:schemaRefs>

</xml_diff>